<commit_message>
vault backup: 2025-06-02 13:47:24
</commit_message>
<xml_diff>
--- a/Centennial/Summer-Term3/MATH214/Math_Test1_Notes.docx
+++ b/Centennial/Summer-Term3/MATH214/Math_Test1_Notes.docx
@@ -769,6 +769,410 @@
       </w:pPr>
       <w:r>
         <w:t>That makes a total of 4 subsets, including the empty set.</w:t>
+      </w:r>
+    </w:p>
+    <w:p/>
+    <w:p>
+      <w:pPr>
+        <w:rPr>
+          <w:b/>
+          <w:bCs/>
+        </w:rPr>
+      </w:pPr>
+    </w:p>
+    <w:p>
+      <w:pPr>
+        <w:rPr>
+          <w:b/>
+          <w:bCs/>
+        </w:rPr>
+      </w:pPr>
+    </w:p>
+    <w:p>
+      <w:pPr>
+        <w:rPr>
+          <w:b/>
+          <w:bCs/>
+        </w:rPr>
+      </w:pPr>
+    </w:p>
+    <w:p>
+      <w:r>
+        <w:rPr>
+          <w:b/>
+          <w:bCs/>
+        </w:rPr>
+        <w:lastRenderedPageBreak/>
+        <w:t>How to Find All Natural Number Factors of 63</w:t>
+      </w:r>
+    </w:p>
+    <w:p>
+      <w:pPr>
+        <w:numPr>
+          <w:ilvl w:val="0"/>
+          <w:numId w:val="9"/>
+        </w:numPr>
+      </w:pPr>
+      <w:r>
+        <w:rPr>
+          <w:b/>
+          <w:bCs/>
+        </w:rPr>
+        <w:t>Start with 1 and the number itself:</w:t>
+      </w:r>
+      <w:r>
+        <w:br/>
+        <w:t>1 and 63 are always factors of 63.</w:t>
+      </w:r>
+    </w:p>
+    <w:p>
+      <w:pPr>
+        <w:numPr>
+          <w:ilvl w:val="0"/>
+          <w:numId w:val="9"/>
+        </w:numPr>
+      </w:pPr>
+      <w:r>
+        <w:rPr>
+          <w:b/>
+          <w:bCs/>
+        </w:rPr>
+        <w:t>Test each whole number from 2 up to the square root of 63:</w:t>
+      </w:r>
+    </w:p>
+    <w:p>
+      <w:pPr>
+        <w:numPr>
+          <w:ilvl w:val="1"/>
+          <w:numId w:val="9"/>
+        </w:numPr>
+      </w:pPr>
+      <w:r>
+        <w:t>The square root of 63 is about 7.94, so test up to 7.</w:t>
+      </w:r>
+    </w:p>
+    <w:p>
+      <w:pPr>
+        <w:numPr>
+          <w:ilvl w:val="0"/>
+          <w:numId w:val="9"/>
+        </w:numPr>
+      </w:pPr>
+      <w:r>
+        <w:rPr>
+          <w:b/>
+          <w:bCs/>
+        </w:rPr>
+        <w:t>For each number, check if it divides 63 evenly:</w:t>
+      </w:r>
+    </w:p>
+    <w:p>
+      <w:pPr>
+        <w:numPr>
+          <w:ilvl w:val="1"/>
+          <w:numId w:val="9"/>
+        </w:numPr>
+      </w:pPr>
+      <w:r>
+        <w:t>If 63 divided by the number gives a whole number (no remainder), both the number and the result are factors.</w:t>
+      </w:r>
+    </w:p>
+    <w:p>
+      <w:pPr>
+        <w:numPr>
+          <w:ilvl w:val="0"/>
+          <w:numId w:val="9"/>
+        </w:numPr>
+      </w:pPr>
+      <w:r>
+        <w:rPr>
+          <w:b/>
+          <w:bCs/>
+        </w:rPr>
+        <w:t>List all factor pairs:</w:t>
+      </w:r>
+    </w:p>
+    <w:p>
+      <w:pPr>
+        <w:numPr>
+          <w:ilvl w:val="1"/>
+          <w:numId w:val="9"/>
+        </w:numPr>
+      </w:pPr>
+      <w:r>
+        <w:t>1 × 63 = 63</w:t>
+      </w:r>
+    </w:p>
+    <w:p>
+      <w:pPr>
+        <w:numPr>
+          <w:ilvl w:val="1"/>
+          <w:numId w:val="9"/>
+        </w:numPr>
+      </w:pPr>
+      <w:r>
+        <w:t>3 × 21 = 63</w:t>
+      </w:r>
+    </w:p>
+    <w:p>
+      <w:pPr>
+        <w:numPr>
+          <w:ilvl w:val="1"/>
+          <w:numId w:val="9"/>
+        </w:numPr>
+      </w:pPr>
+      <w:r>
+        <w:t>7 × 9 = 63</w:t>
+      </w:r>
+    </w:p>
+    <w:p>
+      <w:pPr>
+        <w:numPr>
+          <w:ilvl w:val="0"/>
+          <w:numId w:val="9"/>
+        </w:numPr>
+      </w:pPr>
+      <w:r>
+        <w:rPr>
+          <w:b/>
+          <w:bCs/>
+        </w:rPr>
+        <w:t>Write all unique factors in ascending order:</w:t>
+      </w:r>
+      <w:r>
+        <w:br/>
+        <w:t>1, 3, 7, 9, 21, 63</w:t>
+      </w:r>
+    </w:p>
+    <w:p/>
+    <w:p>
+      <w:r>
+        <w:rPr>
+          <w:b/>
+          <w:bCs/>
+        </w:rPr>
+        <w:t>Divisibility Rules</w:t>
+      </w:r>
+    </w:p>
+    <w:p>
+      <w:r>
+        <w:rPr>
+          <w:b/>
+          <w:bCs/>
+        </w:rPr>
+        <w:t>2</w:t>
+      </w:r>
+      <w:r>
+        <w:br/>
+        <w:t>A number is divisible by 2 if its last digit is even (0, 2, 4, 6, or 8).</w:t>
+      </w:r>
+    </w:p>
+    <w:p>
+      <w:r>
+        <w:rPr>
+          <w:b/>
+          <w:bCs/>
+        </w:rPr>
+        <w:t>3</w:t>
+      </w:r>
+      <w:r>
+        <w:br/>
+        <w:t>A number is divisible by 3 if the sum of its digits is divisible by 3.</w:t>
+      </w:r>
+    </w:p>
+    <w:p>
+      <w:r>
+        <w:rPr>
+          <w:b/>
+          <w:bCs/>
+        </w:rPr>
+        <w:t xml:space="preserve"> 4</w:t>
+      </w:r>
+      <w:r>
+        <w:br/>
+        <w:t>A number is divisible by 4 if the number formed by its last two digits is divisible by 4.</w:t>
+      </w:r>
+    </w:p>
+    <w:p>
+      <w:r>
+        <w:rPr>
+          <w:b/>
+          <w:bCs/>
+        </w:rPr>
+        <w:t>5</w:t>
+      </w:r>
+      <w:r>
+        <w:br/>
+        <w:t>A number is divisible by 5 if its last digit is 0 or 5.</w:t>
+      </w:r>
+    </w:p>
+    <w:p>
+      <w:r>
+        <w:rPr>
+          <w:b/>
+          <w:bCs/>
+        </w:rPr>
+        <w:t>6</w:t>
+      </w:r>
+      <w:r>
+        <w:br/>
+        <w:t>A number is divisible by 6 if it is divisible by both 2 and 3.</w:t>
+      </w:r>
+    </w:p>
+    <w:p>
+      <w:r>
+        <w:rPr>
+          <w:b/>
+          <w:bCs/>
+        </w:rPr>
+        <w:t>8</w:t>
+      </w:r>
+      <w:r>
+        <w:br/>
+        <w:t>A number is divisible by 8 if the number formed by its last three digits is divisible by 8.</w:t>
+      </w:r>
+    </w:p>
+    <w:p>
+      <w:r>
+        <w:rPr>
+          <w:b/>
+          <w:bCs/>
+        </w:rPr>
+        <w:lastRenderedPageBreak/>
+        <w:t>9</w:t>
+      </w:r>
+      <w:r>
+        <w:br/>
+        <w:t xml:space="preserve">A number is </w:t>
+      </w:r>
+      <w:proofErr w:type="gramStart"/>
+      <w:r>
+        <w:t>divisible</w:t>
+      </w:r>
+      <w:proofErr w:type="gramEnd"/>
+      <w:r>
+        <w:t xml:space="preserve"> by 9 if the sum of its digits is </w:t>
+      </w:r>
+      <w:proofErr w:type="gramStart"/>
+      <w:r>
+        <w:t>divisible</w:t>
+      </w:r>
+      <w:proofErr w:type="gramEnd"/>
+      <w:r>
+        <w:t xml:space="preserve"> by 9.</w:t>
+      </w:r>
+    </w:p>
+    <w:p>
+      <w:r>
+        <w:rPr>
+          <w:b/>
+          <w:bCs/>
+        </w:rPr>
+        <w:t>1</w:t>
+      </w:r>
+      <w:r>
+        <w:rPr>
+          <w:b/>
+          <w:bCs/>
+        </w:rPr>
+        <w:t>0</w:t>
+      </w:r>
+      <w:r>
+        <w:br/>
+        <w:t>A number is divisible by 10 if its last digit is 0.</w:t>
+      </w:r>
+    </w:p>
+    <w:p>
+      <w:pPr>
+        <w:rPr>
+          <w:b/>
+          <w:bCs/>
+        </w:rPr>
+      </w:pPr>
+      <w:r>
+        <w:rPr>
+          <w:b/>
+          <w:bCs/>
+        </w:rPr>
+        <w:t xml:space="preserve">No, it is not divisible by 10 because it ends </w:t>
+      </w:r>
+      <w:proofErr w:type="gramStart"/>
+      <w:r>
+        <w:rPr>
+          <w:b/>
+          <w:bCs/>
+        </w:rPr>
+        <w:t>in</w:t>
+      </w:r>
+      <w:proofErr w:type="gramEnd"/>
+      <w:r>
+        <w:rPr>
+          <w:b/>
+          <w:bCs/>
+        </w:rPr>
+        <w:t xml:space="preserve"> </w:t>
+      </w:r>
+      <w:r>
+        <w:rPr>
+          <w:b/>
+          <w:bCs/>
+        </w:rPr>
+        <w:t xml:space="preserve">9. </w:t>
+      </w:r>
+    </w:p>
+    <w:p>
+      <w:r>
+        <w:rPr>
+          <w:b/>
+          <w:bCs/>
+        </w:rPr>
+        <w:t>12</w:t>
+      </w:r>
+      <w:r>
+        <w:br/>
+        <w:t>A number is divisible by 12 if it is divisible by both 3 and 4.</w:t>
+      </w:r>
+    </w:p>
+    <w:p/>
+    <w:p>
+      <w:r>
+        <w:t>What are the two primes that are consecutive natural</w:t>
+      </w:r>
+      <w:r>
+        <w:rPr>
+          <w:rFonts w:ascii="Arial" w:hAnsi="Arial" w:cs="Arial"/>
+        </w:rPr>
+        <w:t>​</w:t>
+      </w:r>
+      <w:r>
+        <w:t> numbers?</w:t>
+      </w:r>
+    </w:p>
+    <w:p>
+      <w:r>
+        <w:t>2</w:t>
+      </w:r>
+      <w:r>
+        <w:t>,3</w:t>
+      </w:r>
+    </w:p>
+    <w:p>
+      <w:r>
+        <w:t>Can there be any other primes that are consecutive natural</w:t>
+      </w:r>
+      <w:r>
+        <w:rPr>
+          <w:rFonts w:ascii="Arial" w:hAnsi="Arial" w:cs="Arial"/>
+        </w:rPr>
+        <w:t>​</w:t>
+      </w:r>
+      <w:r>
+        <w:t> numbers?</w:t>
+      </w:r>
+    </w:p>
+    <w:p>
+      <w:r>
+        <w:t>No, because every pair of consecutive natural numbers will include at least one even number, and the only even prime is 2.</w:t>
       </w:r>
     </w:p>
     <w:p/>
@@ -1643,6 +2047,123 @@
     </w:lvl>
   </w:abstractNum>
   <w:abstractNum w:abstractNumId="6" w15:restartNumberingAfterBreak="0">
+    <w:nsid w:val="78DB29F0"/>
+    <w:multiLevelType w:val="multilevel"/>
+    <w:tmpl w:val="236C342E"/>
+    <w:lvl w:ilvl="0">
+      <w:start w:val="1"/>
+      <w:numFmt w:val="decimal"/>
+      <w:lvlText w:val="%1."/>
+      <w:lvlJc w:val="left"/>
+      <w:pPr>
+        <w:tabs>
+          <w:tab w:val="num" w:pos="720"/>
+        </w:tabs>
+        <w:ind w:left="720" w:hanging="360"/>
+      </w:pPr>
+    </w:lvl>
+    <w:lvl w:ilvl="1">
+      <w:start w:val="1"/>
+      <w:numFmt w:val="bullet"/>
+      <w:lvlText w:val=""/>
+      <w:lvlJc w:val="left"/>
+      <w:pPr>
+        <w:tabs>
+          <w:tab w:val="num" w:pos="1440"/>
+        </w:tabs>
+        <w:ind w:left="1440" w:hanging="360"/>
+      </w:pPr>
+      <w:rPr>
+        <w:rFonts w:ascii="Symbol" w:hAnsi="Symbol" w:hint="default"/>
+        <w:sz w:val="20"/>
+      </w:rPr>
+    </w:lvl>
+    <w:lvl w:ilvl="2" w:tentative="1">
+      <w:start w:val="1"/>
+      <w:numFmt w:val="decimal"/>
+      <w:lvlText w:val="%3."/>
+      <w:lvlJc w:val="left"/>
+      <w:pPr>
+        <w:tabs>
+          <w:tab w:val="num" w:pos="2160"/>
+        </w:tabs>
+        <w:ind w:left="2160" w:hanging="360"/>
+      </w:pPr>
+    </w:lvl>
+    <w:lvl w:ilvl="3" w:tentative="1">
+      <w:start w:val="1"/>
+      <w:numFmt w:val="decimal"/>
+      <w:lvlText w:val="%4."/>
+      <w:lvlJc w:val="left"/>
+      <w:pPr>
+        <w:tabs>
+          <w:tab w:val="num" w:pos="2880"/>
+        </w:tabs>
+        <w:ind w:left="2880" w:hanging="360"/>
+      </w:pPr>
+    </w:lvl>
+    <w:lvl w:ilvl="4" w:tentative="1">
+      <w:start w:val="1"/>
+      <w:numFmt w:val="decimal"/>
+      <w:lvlText w:val="%5."/>
+      <w:lvlJc w:val="left"/>
+      <w:pPr>
+        <w:tabs>
+          <w:tab w:val="num" w:pos="3600"/>
+        </w:tabs>
+        <w:ind w:left="3600" w:hanging="360"/>
+      </w:pPr>
+    </w:lvl>
+    <w:lvl w:ilvl="5" w:tentative="1">
+      <w:start w:val="1"/>
+      <w:numFmt w:val="decimal"/>
+      <w:lvlText w:val="%6."/>
+      <w:lvlJc w:val="left"/>
+      <w:pPr>
+        <w:tabs>
+          <w:tab w:val="num" w:pos="4320"/>
+        </w:tabs>
+        <w:ind w:left="4320" w:hanging="360"/>
+      </w:pPr>
+    </w:lvl>
+    <w:lvl w:ilvl="6" w:tentative="1">
+      <w:start w:val="1"/>
+      <w:numFmt w:val="decimal"/>
+      <w:lvlText w:val="%7."/>
+      <w:lvlJc w:val="left"/>
+      <w:pPr>
+        <w:tabs>
+          <w:tab w:val="num" w:pos="5040"/>
+        </w:tabs>
+        <w:ind w:left="5040" w:hanging="360"/>
+      </w:pPr>
+    </w:lvl>
+    <w:lvl w:ilvl="7" w:tentative="1">
+      <w:start w:val="1"/>
+      <w:numFmt w:val="decimal"/>
+      <w:lvlText w:val="%8."/>
+      <w:lvlJc w:val="left"/>
+      <w:pPr>
+        <w:tabs>
+          <w:tab w:val="num" w:pos="5760"/>
+        </w:tabs>
+        <w:ind w:left="5760" w:hanging="360"/>
+      </w:pPr>
+    </w:lvl>
+    <w:lvl w:ilvl="8" w:tentative="1">
+      <w:start w:val="1"/>
+      <w:numFmt w:val="decimal"/>
+      <w:lvlText w:val="%9."/>
+      <w:lvlJc w:val="left"/>
+      <w:pPr>
+        <w:tabs>
+          <w:tab w:val="num" w:pos="6480"/>
+        </w:tabs>
+        <w:ind w:left="6480" w:hanging="360"/>
+      </w:pPr>
+    </w:lvl>
+  </w:abstractNum>
+  <w:abstractNum w:abstractNumId="7" w15:restartNumberingAfterBreak="0">
     <w:nsid w:val="7DCA109C"/>
     <w:multiLevelType w:val="multilevel"/>
     <w:tmpl w:val="A6B4C33C"/>
@@ -1791,7 +2312,7 @@
       </w:rPr>
     </w:lvl>
   </w:abstractNum>
-  <w:abstractNum w:abstractNumId="7" w15:restartNumberingAfterBreak="0">
+  <w:abstractNum w:abstractNumId="8" w15:restartNumberingAfterBreak="0">
     <w:nsid w:val="7FA377A8"/>
     <w:multiLevelType w:val="multilevel"/>
     <w:tmpl w:val="5B646842"/>
@@ -1950,7 +2471,7 @@
     <w:abstractNumId w:val="5"/>
   </w:num>
   <w:num w:numId="4" w16cid:durableId="622081163">
-    <w:abstractNumId w:val="7"/>
+    <w:abstractNumId w:val="8"/>
   </w:num>
   <w:num w:numId="5" w16cid:durableId="2068261353">
     <w:abstractNumId w:val="1"/>
@@ -1962,6 +2483,9 @@
     <w:abstractNumId w:val="4"/>
   </w:num>
   <w:num w:numId="8" w16cid:durableId="1169367321">
+    <w:abstractNumId w:val="7"/>
+  </w:num>
+  <w:num w:numId="9" w16cid:durableId="637535833">
     <w:abstractNumId w:val="6"/>
   </w:num>
 </w:numbering>

</xml_diff>

<commit_message>
vault backup: 2025-06-02 18:38:54
</commit_message>
<xml_diff>
--- a/Centennial/Summer-Term3/MATH214/Math_Test1_Notes.docx
+++ b/Centennial/Summer-Term3/MATH214/Math_Test1_Notes.docx
@@ -1110,14 +1110,7 @@
           <w:b/>
           <w:bCs/>
         </w:rPr>
-        <w:t xml:space="preserve"> </w:t>
-      </w:r>
-      <w:r>
-        <w:rPr>
-          <w:b/>
-          <w:bCs/>
-        </w:rPr>
-        <w:t xml:space="preserve">9. </w:t>
+        <w:t xml:space="preserve"> 9. </w:t>
       </w:r>
     </w:p>
     <w:p>
@@ -1176,6 +1169,808 @@
       </w:r>
     </w:p>
     <w:p/>
+    <w:p>
+      <w:r>
+        <w:t>LCM</w:t>
+      </w:r>
+    </w:p>
+    <w:p>
+      <w:r>
+        <w:t>Get prime factorization of both numbers</w:t>
+      </w:r>
+    </w:p>
+    <w:p>
+      <w:r>
+        <w:t>Then get all unique primes and use the higher powers of each</w:t>
+      </w:r>
+    </w:p>
+    <w:p/>
+    <w:p>
+      <w:r>
+        <w:t xml:space="preserve">So, </w:t>
+      </w:r>
+    </w:p>
+    <w:p>
+      <w:r>
+        <w:t>96 and 60</w:t>
+      </w:r>
+    </w:p>
+    <w:p>
+      <w:r>
+        <w:t>= 2^5 * 3    and      2^2*3*5</w:t>
+      </w:r>
+      <w:r>
+        <w:br/>
+      </w:r>
+    </w:p>
+    <w:p>
+      <w:r>
+        <w:t xml:space="preserve">LCM = 2^5 * 3 * 5 </w:t>
+      </w:r>
+    </w:p>
+    <w:p>
+      <w:r>
+        <w:t>= 480</w:t>
+      </w:r>
+    </w:p>
+    <w:p/>
+    <w:p>
+      <w:pPr>
+        <w:rPr>
+          <w:sz w:val="40"/>
+          <w:szCs w:val="40"/>
+        </w:rPr>
+      </w:pPr>
+      <w:r>
+        <w:rPr>
+          <w:sz w:val="40"/>
+          <w:szCs w:val="40"/>
+        </w:rPr>
+        <w:t>GCF</w:t>
+      </w:r>
+    </w:p>
+    <w:p>
+      <w:r>
+        <w:t>Get prime factorization of both numbers</w:t>
+      </w:r>
+    </w:p>
+    <w:p>
+      <w:r>
+        <w:lastRenderedPageBreak/>
+        <w:t>Then get only the common prime factors, lowest powers</w:t>
+      </w:r>
+    </w:p>
+    <w:p/>
+    <w:p>
+      <w:r>
+        <w:t>So,</w:t>
+      </w:r>
+    </w:p>
+    <w:p>
+      <w:r>
+        <w:t>260 and 156</w:t>
+      </w:r>
+    </w:p>
+    <w:p>
+      <w:r>
+        <w:t>2^2*5*13    and     2^2*3*13</w:t>
+      </w:r>
+    </w:p>
+    <w:p>
+      <w:r>
+        <w:t>GCF = 2^2*13 = 52</w:t>
+      </w:r>
+      <w:r>
+        <w:br/>
+      </w:r>
+      <w:r>
+        <w:br/>
+      </w:r>
+      <w:r>
+        <w:br/>
+      </w:r>
+      <w:r>
+        <w:t>### Diffie-Hellman-Merkle key exchange scheme</w:t>
+      </w:r>
+    </w:p>
+    <w:p/>
+    <w:p>
+      <w:r>
+        <w:t>Alice - Sender</w:t>
+      </w:r>
+    </w:p>
+    <w:p>
+      <w:r>
+        <w:t>Bob - Receiver</w:t>
+      </w:r>
+    </w:p>
+    <w:p/>
+    <w:p>
+      <w:r>
+        <w:t>Find Alice and</w:t>
+      </w:r>
+      <w:r>
+        <w:rPr>
+          <w:rFonts w:ascii="Arial" w:hAnsi="Arial" w:cs="Arial"/>
+        </w:rPr>
+        <w:t>​</w:t>
+      </w:r>
+      <w:r>
+        <w:rPr>
+          <w:rFonts w:ascii="Aptos" w:hAnsi="Aptos" w:cs="Aptos"/>
+        </w:rPr>
+        <w:t> </w:t>
+      </w:r>
+      <w:r>
+        <w:t>Bob's common key K with the given values of</w:t>
+      </w:r>
+      <w:r>
+        <w:rPr>
+          <w:rFonts w:ascii="Arial" w:hAnsi="Arial" w:cs="Arial"/>
+        </w:rPr>
+        <w:t>​</w:t>
+      </w:r>
+      <w:r>
+        <w:rPr>
+          <w:rFonts w:ascii="Aptos" w:hAnsi="Aptos" w:cs="Aptos"/>
+        </w:rPr>
+        <w:t> </w:t>
+      </w:r>
+      <w:r>
+        <w:t>M, n,</w:t>
+      </w:r>
+      <w:r>
+        <w:rPr>
+          <w:rFonts w:ascii="Arial" w:hAnsi="Arial" w:cs="Arial"/>
+        </w:rPr>
+        <w:t>​</w:t>
+      </w:r>
+      <w:r>
+        <w:rPr>
+          <w:rFonts w:ascii="Aptos" w:hAnsi="Aptos" w:cs="Aptos"/>
+        </w:rPr>
+        <w:t> </w:t>
+      </w:r>
+      <w:r>
+        <w:t>a, and b.</w:t>
+      </w:r>
+    </w:p>
+    <w:p/>
+    <w:p>
+      <w:r>
+        <w:t>| M   | n   | a   | b   |</w:t>
+      </w:r>
+    </w:p>
+    <w:p>
+      <w:r>
+        <w:t>| --- | --- | --- | --- |</w:t>
+      </w:r>
+    </w:p>
+    <w:p>
+      <w:r>
+        <w:t>| 77  | 99  | 55  | 66  |</w:t>
+      </w:r>
+    </w:p>
+    <w:p/>
+    <w:p>
+      <w:r>
+        <w:t xml:space="preserve">A = </w:t>
+      </w:r>
+      <w:proofErr w:type="spellStart"/>
+      <w:r>
+        <w:t>M^a</w:t>
+      </w:r>
+      <w:proofErr w:type="spellEnd"/>
+      <w:r>
+        <w:t>(mod n)</w:t>
+      </w:r>
+    </w:p>
+    <w:p>
+      <w:r>
+        <w:t xml:space="preserve">B = </w:t>
+      </w:r>
+      <w:proofErr w:type="spellStart"/>
+      <w:r>
+        <w:t>M^b</w:t>
+      </w:r>
+      <w:proofErr w:type="spellEnd"/>
+      <w:r>
+        <w:t xml:space="preserve"> (mod n)</w:t>
+      </w:r>
+    </w:p>
+    <w:p/>
+    <w:p>
+      <w:r>
+        <w:t xml:space="preserve">A = </w:t>
+      </w:r>
+      <w:proofErr w:type="spellStart"/>
+      <w:r>
+        <w:t>M^a</w:t>
+      </w:r>
+      <w:proofErr w:type="spellEnd"/>
+      <w:r>
+        <w:t xml:space="preserve"> mod n = 77^55 mod 99</w:t>
+      </w:r>
+    </w:p>
+    <w:p>
+      <w:r>
+        <w:t xml:space="preserve">B = </w:t>
+      </w:r>
+      <w:proofErr w:type="spellStart"/>
+      <w:r>
+        <w:t>M^b</w:t>
+      </w:r>
+      <w:proofErr w:type="spellEnd"/>
+      <w:r>
+        <w:t xml:space="preserve"> mod n = 77^66 mod 99</w:t>
+      </w:r>
+    </w:p>
+    <w:p/>
+    <w:p>
+      <w:r>
+        <w:t xml:space="preserve">To find K = </w:t>
+      </w:r>
+      <w:proofErr w:type="spellStart"/>
+      <w:r>
+        <w:t>B^a</w:t>
+      </w:r>
+      <w:proofErr w:type="spellEnd"/>
+      <w:r>
+        <w:t xml:space="preserve"> (mod n)</w:t>
+      </w:r>
+    </w:p>
+    <w:p>
+      <w:r>
+        <w:t xml:space="preserve">To find K = </w:t>
+      </w:r>
+      <w:proofErr w:type="spellStart"/>
+      <w:r>
+        <w:t>A^b</w:t>
+      </w:r>
+      <w:proofErr w:type="spellEnd"/>
+      <w:r>
+        <w:t xml:space="preserve"> (mod n)</w:t>
+      </w:r>
+    </w:p>
+    <w:p/>
+    <w:p>
+      <w:r>
+        <w:t xml:space="preserve">K = </w:t>
+      </w:r>
+      <w:proofErr w:type="spellStart"/>
+      <w:r>
+        <w:t>B^a</w:t>
+      </w:r>
+      <w:proofErr w:type="spellEnd"/>
+      <w:r>
+        <w:t xml:space="preserve"> mod n = (77^66 mod 99)^55 mod 99</w:t>
+      </w:r>
+    </w:p>
+    <w:p>
+      <w:r>
+        <w:t xml:space="preserve">K = </w:t>
+      </w:r>
+      <w:proofErr w:type="spellStart"/>
+      <w:r>
+        <w:t>A^b</w:t>
+      </w:r>
+      <w:proofErr w:type="spellEnd"/>
+      <w:r>
+        <w:t xml:space="preserve"> mod n = (77^55 mod 99)^66 mod 99</w:t>
+      </w:r>
+    </w:p>
+    <w:p/>
+    <w:p/>
+    <w:p/>
+    <w:p/>
+    <w:p>
+      <w:r>
+        <w:t>C is Ciphertext (hidden message), so instead of k for exponent, you use e</w:t>
+      </w:r>
+    </w:p>
+    <w:p/>
+    <w:p>
+      <w:r>
+        <w:t>**</w:t>
+      </w:r>
+      <w:proofErr w:type="spellStart"/>
+      <w:r>
+        <w:t>Ciiphertext</w:t>
+      </w:r>
+      <w:proofErr w:type="spellEnd"/>
+      <w:r>
+        <w:t xml:space="preserve"> should be lower than mod.**</w:t>
+      </w:r>
+    </w:p>
+    <w:p/>
+    <w:p>
+      <w:r>
+        <w:t xml:space="preserve">C = </w:t>
+      </w:r>
+      <w:proofErr w:type="spellStart"/>
+      <w:r>
+        <w:t>M^k</w:t>
+      </w:r>
+      <w:proofErr w:type="spellEnd"/>
+      <w:r>
+        <w:t xml:space="preserve"> (mod n) -&gt; C=</w:t>
+      </w:r>
+      <w:proofErr w:type="spellStart"/>
+      <w:r>
+        <w:t>M^e</w:t>
+      </w:r>
+      <w:proofErr w:type="spellEnd"/>
+      <w:r>
+        <w:t xml:space="preserve"> (mod n)</w:t>
+      </w:r>
+    </w:p>
+    <w:p/>
+    <w:p>
+      <w:r>
+        <w:t>C = 22^7 (mod 119)</w:t>
+      </w:r>
+    </w:p>
+    <w:p>
+      <w:r>
+        <w:t>C = 78</w:t>
+      </w:r>
+    </w:p>
+    <w:p/>
+    <w:p/>
+    <w:p/>
+    <w:p>
+      <w:r>
+        <w:t>Apply RSA algorithm to find decryption exponent d</w:t>
+      </w:r>
+    </w:p>
+    <w:p>
+      <w:r>
+        <w:t xml:space="preserve">and the </w:t>
+      </w:r>
+      <w:proofErr w:type="gramStart"/>
+      <w:r>
+        <w:t>plaintext</w:t>
+      </w:r>
+      <w:proofErr w:type="gramEnd"/>
+      <w:r>
+        <w:t xml:space="preserve"> message M</w:t>
+      </w:r>
+    </w:p>
+    <w:p/>
+    <w:p>
+      <w:r>
+        <w:t>q = 17, q = 5, e = 19, C= 65</w:t>
+      </w:r>
+    </w:p>
+    <w:p/>
+    <w:p>
+      <w:r>
+        <w:t>Find n</w:t>
+      </w:r>
+    </w:p>
+    <w:p/>
+    <w:p>
+      <w:r>
+        <w:t>n = p x q</w:t>
+      </w:r>
+    </w:p>
+    <w:p>
+      <w:r>
+        <w:lastRenderedPageBreak/>
+        <w:t>n = 17 x 5</w:t>
+      </w:r>
+    </w:p>
+    <w:p>
+      <w:r>
+        <w:t>n = 85</w:t>
+      </w:r>
+    </w:p>
+    <w:p/>
+    <w:p>
+      <w:r>
+        <w:t>Find l</w:t>
+      </w:r>
+    </w:p>
+    <w:p/>
+    <w:p>
+      <w:r>
+        <w:t>l = (p-1) (q-1)</w:t>
+      </w:r>
+    </w:p>
+    <w:p>
+      <w:r>
+        <w:t>l = 16 x 4</w:t>
+      </w:r>
+    </w:p>
+    <w:p>
+      <w:r>
+        <w:t>l = 64</w:t>
+      </w:r>
+    </w:p>
+    <w:p/>
+    <w:p>
+      <w:r>
+        <w:t>Find d</w:t>
+      </w:r>
+    </w:p>
+    <w:p/>
+    <w:p>
+      <w:r>
+        <w:t>d = (lx  + 1) / e</w:t>
+      </w:r>
+    </w:p>
+    <w:p>
+      <w:r>
+        <w:t>d = (64x + 1) / 19                   trial and error, x  = 1</w:t>
+      </w:r>
+    </w:p>
+    <w:p>
+      <w:r>
+        <w:t>d =  (64(1) + 1)/ 19</w:t>
+      </w:r>
+    </w:p>
+    <w:p>
+      <w:r>
+        <w:t>d = 65/19, doesn't work, need whole number</w:t>
+      </w:r>
+    </w:p>
+    <w:p/>
+    <w:p>
+      <w:r>
+        <w:t>... x = 2, 3, 4, 5, 6, 7, ...</w:t>
+      </w:r>
+    </w:p>
+    <w:p>
+      <w:r>
+        <w:t>d = (64x + 1) / 19</w:t>
+      </w:r>
+    </w:p>
+    <w:p>
+      <w:r>
+        <w:t>d = (64(8) + 1)/ 19</w:t>
+      </w:r>
+    </w:p>
+    <w:p>
+      <w:r>
+        <w:t>d = 27</w:t>
+      </w:r>
+    </w:p>
+    <w:p/>
+    <w:p>
+      <w:r>
+        <w:t xml:space="preserve">So, </w:t>
+      </w:r>
+      <w:proofErr w:type="gramStart"/>
+      <w:r>
+        <w:t>decipher</w:t>
+      </w:r>
+      <w:proofErr w:type="gramEnd"/>
+      <w:r>
+        <w:t xml:space="preserve"> exponent is 27</w:t>
+      </w:r>
+    </w:p>
+    <w:p/>
+    <w:p>
+      <w:r>
+        <w:t xml:space="preserve">M = </w:t>
+      </w:r>
+      <w:proofErr w:type="spellStart"/>
+      <w:r>
+        <w:t>C^d</w:t>
+      </w:r>
+      <w:proofErr w:type="spellEnd"/>
+      <w:r>
+        <w:t xml:space="preserve"> mod n  </w:t>
+      </w:r>
+    </w:p>
+    <w:p>
+      <w:r>
+        <w:t>M = 65^27 (mod 85)</w:t>
+      </w:r>
+    </w:p>
+    <w:p/>
+    <w:p>
+      <w:r>
+        <w:lastRenderedPageBreak/>
+        <w:t xml:space="preserve">Since 65^27 is too big, </w:t>
+      </w:r>
+      <w:proofErr w:type="gramStart"/>
+      <w:r>
+        <w:t>have to</w:t>
+      </w:r>
+      <w:proofErr w:type="gramEnd"/>
+      <w:r>
+        <w:t xml:space="preserve"> split up the exponent</w:t>
+      </w:r>
+    </w:p>
+    <w:p>
+      <w:r>
+        <w:t>First, get binary of exponent.</w:t>
+      </w:r>
+    </w:p>
+    <w:p>
+      <w:r>
+        <w:t>11011  (16 + 8 + 2 + 1) = 27</w:t>
+      </w:r>
+    </w:p>
+    <w:p>
+      <w:r>
+        <w:t xml:space="preserve">Since the '4' column has </w:t>
+      </w:r>
+      <w:proofErr w:type="gramStart"/>
+      <w:r>
+        <w:t>a zero</w:t>
+      </w:r>
+      <w:proofErr w:type="gramEnd"/>
+      <w:r>
+        <w:t>, don't use</w:t>
+      </w:r>
+    </w:p>
+    <w:p/>
+    <w:p>
+      <w:r>
+        <w:t>**Calculate**</w:t>
+      </w:r>
+    </w:p>
+    <w:p>
+      <w:r>
+        <w:t>65^1 = 65 mod 85</w:t>
+      </w:r>
+    </w:p>
+    <w:p>
+      <w:r>
+        <w:t xml:space="preserve">65² ≡ 60 mod 85 </w:t>
+      </w:r>
+    </w:p>
+    <w:p>
+      <w:r>
+        <w:t xml:space="preserve">65⁸ ≡ 50 mod 85 </w:t>
+      </w:r>
+    </w:p>
+    <w:p>
+      <w:r>
+        <w:t xml:space="preserve">65¹⁶ ≡ 35 </w:t>
+      </w:r>
+      <w:proofErr w:type="gramStart"/>
+      <w:r>
+        <w:t>mod</w:t>
+      </w:r>
+      <w:proofErr w:type="gramEnd"/>
+      <w:r>
+        <w:t xml:space="preserve"> 85</w:t>
+      </w:r>
+    </w:p>
+    <w:p/>
+    <w:p>
+      <w:r>
+        <w:t>**</w:t>
+      </w:r>
+      <w:proofErr w:type="gramStart"/>
+      <w:r>
+        <w:t>Combine together</w:t>
+      </w:r>
+      <w:proofErr w:type="gramEnd"/>
+      <w:r>
+        <w:t>**</w:t>
+      </w:r>
+    </w:p>
+    <w:p>
+      <w:r>
+        <w:t>#### **Step 1:**</w:t>
+      </w:r>
+    </w:p>
+    <w:p/>
+    <w:p>
+      <w:proofErr w:type="gramStart"/>
+      <w:r>
+        <w:t>35×50</w:t>
+      </w:r>
+      <w:proofErr w:type="gramEnd"/>
+    </w:p>
+    <w:p>
+      <w:r>
+        <w:t>=</w:t>
+      </w:r>
+      <w:proofErr w:type="gramStart"/>
+      <w:r>
+        <w:t>175035×50</w:t>
+      </w:r>
+      <w:proofErr w:type="gramEnd"/>
+    </w:p>
+    <w:p>
+      <w:r>
+        <w:t xml:space="preserve">=1750  </w:t>
+      </w:r>
+    </w:p>
+    <w:p/>
+    <w:p>
+      <w:r>
+        <w:t>1750 mod</w:t>
+      </w:r>
+      <w:r>
+        <w:rPr>
+          <w:rFonts w:ascii="Arial" w:hAnsi="Arial" w:cs="Arial"/>
+        </w:rPr>
+        <w:t>  </w:t>
+      </w:r>
+      <w:r>
+        <w:t>85</w:t>
+      </w:r>
+    </w:p>
+    <w:p>
+      <w:r>
+        <w:t>=501750 mod85</w:t>
+      </w:r>
+    </w:p>
+    <w:p>
+      <w:r>
+        <w:t>=50</w:t>
+      </w:r>
+    </w:p>
+    <w:p/>
+    <w:p>
+      <w:r>
+        <w:t>50 is used in step 2 with the next number to reduce</w:t>
+      </w:r>
+    </w:p>
+    <w:p/>
+    <w:p>
+      <w:r>
+        <w:t>#### **Step 2:**</w:t>
+      </w:r>
+    </w:p>
+    <w:p/>
+    <w:p>
+      <w:proofErr w:type="gramStart"/>
+      <w:r>
+        <w:lastRenderedPageBreak/>
+        <w:t>50×60</w:t>
+      </w:r>
+      <w:proofErr w:type="gramEnd"/>
+    </w:p>
+    <w:p>
+      <w:r>
+        <w:t>=</w:t>
+      </w:r>
+      <w:proofErr w:type="gramStart"/>
+      <w:r>
+        <w:t>300050×60</w:t>
+      </w:r>
+      <w:proofErr w:type="gramEnd"/>
+    </w:p>
+    <w:p>
+      <w:r>
+        <w:t xml:space="preserve">=3000  </w:t>
+      </w:r>
+    </w:p>
+    <w:p/>
+    <w:p>
+      <w:r>
+        <w:t>3000 mod</w:t>
+      </w:r>
+      <w:r>
+        <w:rPr>
+          <w:rFonts w:ascii="Arial" w:hAnsi="Arial" w:cs="Arial"/>
+        </w:rPr>
+        <w:t>  </w:t>
+      </w:r>
+      <w:r>
+        <w:t>85</w:t>
+      </w:r>
+    </w:p>
+    <w:p>
+      <w:r>
+        <w:t>=253000 mod85</w:t>
+      </w:r>
+    </w:p>
+    <w:p>
+      <w:r>
+        <w:t>=25</w:t>
+      </w:r>
+    </w:p>
+    <w:p/>
+    <w:p>
+      <w:r>
+        <w:t>25 is used in step 3 with the next number to reduce</w:t>
+      </w:r>
+    </w:p>
+    <w:p>
+      <w:r>
+        <w:t>#### **Step 3:**</w:t>
+      </w:r>
+    </w:p>
+    <w:p/>
+    <w:p>
+      <w:proofErr w:type="gramStart"/>
+      <w:r>
+        <w:t>25×65</w:t>
+      </w:r>
+      <w:proofErr w:type="gramEnd"/>
+    </w:p>
+    <w:p>
+      <w:r>
+        <w:t>=</w:t>
+      </w:r>
+      <w:proofErr w:type="gramStart"/>
+      <w:r>
+        <w:t>162525×65</w:t>
+      </w:r>
+      <w:proofErr w:type="gramEnd"/>
+    </w:p>
+    <w:p>
+      <w:r>
+        <w:t xml:space="preserve">=1625  </w:t>
+      </w:r>
+    </w:p>
+    <w:p>
+      <w:r>
+        <w:t>1625 mod</w:t>
+      </w:r>
+      <w:r>
+        <w:rPr>
+          <w:rFonts w:ascii="Arial" w:hAnsi="Arial" w:cs="Arial"/>
+        </w:rPr>
+        <w:t>  </w:t>
+      </w:r>
+      <w:r>
+        <w:t>85</w:t>
+      </w:r>
+    </w:p>
+    <w:p>
+      <w:r>
+        <w:t>=101625 mod85</w:t>
+      </w:r>
+    </w:p>
+    <w:p>
+      <w:r>
+        <w:t>=10</w:t>
+      </w:r>
+    </w:p>
+    <w:p/>
+    <w:p>
+      <w:r>
+        <w:t>No more numbers. So, M = 10</w:t>
+      </w:r>
+    </w:p>
+    <w:p/>
+    <w:p>
+      <w:r>
+        <w:t>---</w:t>
+      </w:r>
+    </w:p>
+    <w:p/>
+    <w:p>
+      <w:r>
+        <w:t>#### **Why This Order?**</w:t>
+      </w:r>
+    </w:p>
+    <w:p/>
+    <w:p>
+      <w:r>
+        <w:t>- **You can multiply in any order**, but it's easiest to go left to right.</w:t>
+      </w:r>
+    </w:p>
+    <w:p>
+      <w:r>
+        <w:t xml:space="preserve">    </w:t>
+      </w:r>
+    </w:p>
+    <w:p>
+      <w:r>
+        <w:lastRenderedPageBreak/>
+        <w:t>- At each step, you multiply two numbers, then immediately reduce modulo 85.</w:t>
+      </w:r>
+    </w:p>
+    <w:p>
+      <w:r>
+        <w:t xml:space="preserve">    </w:t>
+      </w:r>
+    </w:p>
+    <w:p>
+      <w:r>
+        <w:t>- This keeps the numbers small and avoids overflow or calculation errors.</w:t>
+      </w:r>
+    </w:p>
     <w:sectPr>
       <w:pgSz w:w="12240" w:h="15840"/>
       <w:pgMar w:top="1440" w:right="1440" w:bottom="1440" w:left="1440" w:header="720" w:footer="720" w:gutter="0"/>
@@ -3094,6 +3889,7 @@
   <w:style w:type="character" w:default="1" w:styleId="DefaultParagraphFont">
     <w:name w:val="Default Paragraph Font"/>
     <w:uiPriority w:val="1"/>
+    <w:semiHidden/>
     <w:unhideWhenUsed/>
   </w:style>
   <w:style w:type="table" w:default="1" w:styleId="TableNormal">

</xml_diff>